<commit_message>
Dodano 2 skrypty i tymczasowe funkcje do czasu większego rozbudowania programu
</commit_message>
<xml_diff>
--- a/Project description in Polish.docx
+++ b/Project description in Polish.docx
@@ -250,6 +250,9 @@
       </w:r>
       <w:r>
         <w:t>aktualna pozycja i kierunek, maksymalny kąt skrętu przy pojedynczym kroku, prędkość poruszania, kąt i zasięg wyczuwania zapachu.</w:t>
+      </w:r>
+      <w:r>
+        <w:tab/>
       </w:r>
       <w:r>
         <w:br/>
@@ -504,13 +507,7 @@
           <w:rPr>
             <w:rStyle w:val="Hipercze"/>
           </w:rPr>
-          <w:t>https://softologyblog.wordpre</w:t>
-        </w:r>
-        <w:r>
-          <w:rPr>
-            <w:rStyle w:val="Hipercze"/>
-          </w:rPr>
-          <w:t>ss.com/2020/03/21/ant-colony-simulations/</w:t>
+          <w:t>https://softologyblog.wordpress.com/2020/03/21/ant-colony-simulations/</w:t>
         </w:r>
       </w:hyperlink>
       <w:r>

</xml_diff>